<commit_message>
Added Software Overview & edited team communication
</commit_message>
<xml_diff>
--- a/Report/Gajun Young/Scentaur Report.docx
+++ b/Report/Gajun Young/Scentaur Report.docx
@@ -2224,14 +2224,9 @@
       <w:r>
         <w:t xml:space="preserve">contains abstract methods which all smells should be capable of implementing. This is the general solution to all smells. Bloatable, Coupleable, Abusable and Dispensable are interfaces which are unique to their code smell category. E.g. LongParameterList class will be Bloatable and therefore </w:t>
       </w:r>
-      <w:proofErr w:type="spellStart"/>
       <w:proofErr w:type="gramStart"/>
       <w:r>
-        <w:t>isBloatable</w:t>
-      </w:r>
-      <w:proofErr w:type="spellEnd"/>
-      <w:r>
-        <w:t>(</w:t>
+        <w:t>isBloatable(</w:t>
       </w:r>
       <w:proofErr w:type="gramEnd"/>
       <w:r>
@@ -2278,7 +2273,21 @@
         <w:rPr>
           <w:noProof/>
         </w:rPr>
-        <w:t xml:space="preserve">From this diagram, we can observe that the JavaParser creates CompilationUnits for each Java file. With this Compilation Unit we can obtain different nodes specific to the Java file such as variables, methods and comments. Scentaur uses this implementation by storing nodes with specific code smells. E.g. </w:t>
+        <w:t>From this diagram, we can observe that the JavaParser creates Compilation</w:t>
+      </w:r>
+      <w:r>
+        <w:rPr>
+          <w:noProof/>
+        </w:rPr>
+        <w:t xml:space="preserve"> </w:t>
+      </w:r>
+      <w:bookmarkStart w:id="0" w:name="_GoBack"/>
+      <w:bookmarkEnd w:id="0"/>
+      <w:r>
+        <w:rPr>
+          <w:noProof/>
+        </w:rPr>
+        <w:t xml:space="preserve">Units for each Java file. With this Compilation Unit we can obtain different nodes specific to the Java file such as variables, methods and comments. Scentaur uses this implementation by storing nodes with specific code smells. E.g. </w:t>
       </w:r>
       <w:r>
         <w:rPr>
@@ -2370,28 +2379,29 @@
           <w:color w:val="00B0F0"/>
         </w:rPr>
         <w:tab/>
-      </w:r>
+        <w:t>c.accept(longParameterList, null);</w:t>
+      </w:r>
+    </w:p>
+    <w:p>
+      <w:pPr>
+        <w:pStyle w:val="Header"/>
+        <w:tabs>
+          <w:tab w:val="clear" w:pos="4320"/>
+          <w:tab w:val="clear" w:pos="8640"/>
+        </w:tabs>
+        <w:spacing w:before="120" w:line="360" w:lineRule="auto"/>
+        <w:rPr>
+          <w:noProof/>
+          <w:color w:val="0D0D0D" w:themeColor="text1" w:themeTint="F2"/>
+        </w:rPr>
+      </w:pPr>
       <w:r>
         <w:rPr>
           <w:noProof/>
           <w:color w:val="00B0F0"/>
         </w:rPr>
-        <w:t>c.accept(longParameterList, null);</w:t>
-      </w:r>
-    </w:p>
-    <w:p>
-      <w:pPr>
-        <w:pStyle w:val="Header"/>
-        <w:tabs>
-          <w:tab w:val="clear" w:pos="4320"/>
-          <w:tab w:val="clear" w:pos="8640"/>
-        </w:tabs>
-        <w:spacing w:before="120" w:line="360" w:lineRule="auto"/>
-        <w:rPr>
-          <w:noProof/>
-          <w:color w:val="0D0D0D" w:themeColor="text1" w:themeTint="F2"/>
-        </w:rPr>
-      </w:pPr>
+        <w:tab/>
+      </w:r>
       <w:r>
         <w:rPr>
           <w:noProof/>
@@ -2405,40 +2415,27 @@
           <w:color w:val="00B0F0"/>
         </w:rPr>
         <w:tab/>
+        <w:t>});</w:t>
+      </w:r>
+      <w:r>
+        <w:rPr>
+          <w:noProof/>
+        </w:rPr>
+        <w:br/>
+        <w:t>Note: all – List of compilation units.</w:t>
+      </w:r>
+      <w:r>
+        <w:rPr>
+          <w:noProof/>
+        </w:rPr>
+        <w:br/>
+        <w:t xml:space="preserve">To accept more code smells a simple addition of </w:t>
       </w:r>
       <w:r>
         <w:rPr>
           <w:noProof/>
           <w:color w:val="00B0F0"/>
         </w:rPr>
-        <w:tab/>
-      </w:r>
-      <w:r>
-        <w:rPr>
-          <w:noProof/>
-          <w:color w:val="00B0F0"/>
-        </w:rPr>
-        <w:t>});</w:t>
-      </w:r>
-      <w:r>
-        <w:rPr>
-          <w:noProof/>
-        </w:rPr>
-        <w:br/>
-        <w:t>Note: all – List of compilation units.</w:t>
-      </w:r>
-      <w:r>
-        <w:rPr>
-          <w:noProof/>
-        </w:rPr>
-        <w:br/>
-        <w:t xml:space="preserve">To accept more code smells a simple addition of </w:t>
-      </w:r>
-      <w:r>
-        <w:rPr>
-          <w:noProof/>
-          <w:color w:val="00B0F0"/>
-        </w:rPr>
         <w:t>c.accept(“code smell object”, null);</w:t>
       </w:r>
       <w:r>
@@ -2613,8 +2610,6 @@
         </w:rPr>
         <w:t>As the team is mainly focused on the standard concept of the program much knowledge of spring will come after everything else is implemented. If time is the issue the team may plan to create a UI instead (As Spring is a new concept to the team); this ultimately puts us back. However, we have one team member who has some knowledge of Spring.</w:t>
       </w:r>
-      <w:bookmarkStart w:id="0" w:name="_GoBack"/>
-      <w:bookmarkEnd w:id="0"/>
     </w:p>
     <w:p>
       <w:pPr>

</xml_diff>